<commit_message>
nop bai tap thuat toan va luu do
</commit_message>
<xml_diff>
--- a/module1/ss3_ma_gia_va_luu_do/bai_tap/ThuatToanTimSoLonNhatTrong3So.docx
+++ b/module1/ss3_ma_gia_va_luu_do/bai_tap/ThuatToanTimSoLonNhatTrong3So.docx
@@ -254,21 +254,25 @@
       <w:r>
         <w:rPr>
           <w:noProof/>
+          <w:color w:val="FF0000"/>
+          <w:sz w:val="36"/>
+          <w:szCs w:val="36"/>
+          <w:lang w:val="en-US"/>
         </w:rPr>
         <w:lastRenderedPageBreak/>
         <w:drawing>
-          <wp:anchor distT="0" distB="0" distL="114300" distR="114300" simplePos="0" relativeHeight="251658240" behindDoc="0" locked="0" layoutInCell="1" allowOverlap="1" wp14:anchorId="501FB5B3" wp14:editId="14DD3624">
+          <wp:anchor distT="0" distB="0" distL="114300" distR="114300" simplePos="0" relativeHeight="251659264" behindDoc="0" locked="0" layoutInCell="1" allowOverlap="1" wp14:anchorId="0AFEA63F" wp14:editId="3A8AF588">
             <wp:simplePos x="0" y="0"/>
             <wp:positionH relativeFrom="column">
-              <wp:posOffset>0</wp:posOffset>
+              <wp:posOffset>-152400</wp:posOffset>
             </wp:positionH>
             <wp:positionV relativeFrom="paragraph">
-              <wp:posOffset>-635</wp:posOffset>
+              <wp:posOffset>277495</wp:posOffset>
             </wp:positionV>
-            <wp:extent cx="5731510" cy="7926705"/>
+            <wp:extent cx="5731510" cy="6672580"/>
             <wp:effectExtent l="0" t="0" r="2540" b="0"/>
             <wp:wrapTopAndBottom/>
-            <wp:docPr id="1" name="Picture 1" descr="Diagram&#10;&#10;Description automatically generated"/>
+            <wp:docPr id="2" name="Picture 2" descr="A picture containing text, businesscard, vector graphics&#10;&#10;Description automatically generated"/>
             <wp:cNvGraphicFramePr>
               <a:graphicFrameLocks xmlns:a="http://schemas.openxmlformats.org/drawingml/2006/main" noChangeAspect="1"/>
             </wp:cNvGraphicFramePr>
@@ -276,7 +280,7 @@
               <a:graphicData uri="http://schemas.openxmlformats.org/drawingml/2006/picture">
                 <pic:pic xmlns:pic="http://schemas.openxmlformats.org/drawingml/2006/picture">
                   <pic:nvPicPr>
-                    <pic:cNvPr id="1" name="Picture 1" descr="Diagram&#10;&#10;Description automatically generated"/>
+                    <pic:cNvPr id="2" name="Picture 2" descr="A picture containing text, businesscard, vector graphics&#10;&#10;Description automatically generated"/>
                     <pic:cNvPicPr/>
                   </pic:nvPicPr>
                   <pic:blipFill>
@@ -294,7 +298,7 @@
                   <pic:spPr>
                     <a:xfrm>
                       <a:off x="0" y="0"/>
-                      <a:ext cx="5731510" cy="7926705"/>
+                      <a:ext cx="5731510" cy="6672580"/>
                     </a:xfrm>
                     <a:prstGeom prst="rect">
                       <a:avLst/>

</xml_diff>

<commit_message>
bai tap thuat toan va luu do
</commit_message>
<xml_diff>
--- a/module1/ss3_ma_gia_va_luu_do/bai_tap/ThuatToanTimSoLonNhatTrong3So.docx
+++ b/module1/ss3_ma_gia_va_luu_do/bai_tap/ThuatToanTimSoLonNhatTrong3So.docx
@@ -254,25 +254,21 @@
       <w:r>
         <w:rPr>
           <w:noProof/>
-          <w:color w:val="FF0000"/>
-          <w:sz w:val="36"/>
-          <w:szCs w:val="36"/>
-          <w:lang w:val="en-US"/>
         </w:rPr>
         <w:lastRenderedPageBreak/>
         <w:drawing>
-          <wp:anchor distT="0" distB="0" distL="114300" distR="114300" simplePos="0" relativeHeight="251659264" behindDoc="0" locked="0" layoutInCell="1" allowOverlap="1" wp14:anchorId="0AFEA63F" wp14:editId="3A8AF588">
+          <wp:anchor distT="0" distB="0" distL="114300" distR="114300" simplePos="0" relativeHeight="251658240" behindDoc="0" locked="0" layoutInCell="1" allowOverlap="1" wp14:anchorId="00254871" wp14:editId="6AAEB51F">
             <wp:simplePos x="0" y="0"/>
             <wp:positionH relativeFrom="column">
-              <wp:posOffset>-152400</wp:posOffset>
+              <wp:posOffset>0</wp:posOffset>
             </wp:positionH>
             <wp:positionV relativeFrom="paragraph">
-              <wp:posOffset>277495</wp:posOffset>
+              <wp:posOffset>0</wp:posOffset>
             </wp:positionV>
             <wp:extent cx="5731510" cy="6672580"/>
             <wp:effectExtent l="0" t="0" r="2540" b="0"/>
             <wp:wrapTopAndBottom/>
-            <wp:docPr id="2" name="Picture 2" descr="A picture containing text, businesscard, vector graphics&#10;&#10;Description automatically generated"/>
+            <wp:docPr id="1" name="Picture 1" descr="A picture containing text, businesscard&#10;&#10;Description automatically generated"/>
             <wp:cNvGraphicFramePr>
               <a:graphicFrameLocks xmlns:a="http://schemas.openxmlformats.org/drawingml/2006/main" noChangeAspect="1"/>
             </wp:cNvGraphicFramePr>
@@ -280,7 +276,7 @@
               <a:graphicData uri="http://schemas.openxmlformats.org/drawingml/2006/picture">
                 <pic:pic xmlns:pic="http://schemas.openxmlformats.org/drawingml/2006/picture">
                   <pic:nvPicPr>
-                    <pic:cNvPr id="2" name="Picture 2" descr="A picture containing text, businesscard, vector graphics&#10;&#10;Description automatically generated"/>
+                    <pic:cNvPr id="1" name="Picture 1" descr="A picture containing text, businesscard&#10;&#10;Description automatically generated"/>
                     <pic:cNvPicPr/>
                   </pic:nvPicPr>
                   <pic:blipFill>

</xml_diff>